<commit_message>
added section in doc
</commit_message>
<xml_diff>
--- a/Documents/Website Design Assignment part 1 doc.docx
+++ b/Documents/Website Design Assignment part 1 doc.docx
@@ -1471,6 +1471,236 @@
           <w:sz w:val="28"/>
           <w:szCs w:val="28"/>
         </w:rPr>
+      </w:pPr>
+    </w:p>
+    <w:p>
+      <w:pPr>
+        <w:tabs>
+          <w:tab w:val="left" w:pos="8268"/>
+        </w:tabs>
+      </w:pPr>
+    </w:p>
+    <w:p>
+      <w:pPr>
+        <w:tabs>
+          <w:tab w:val="left" w:pos="8268"/>
+        </w:tabs>
+        <w:rPr>
+          <w:sz w:val="28"/>
+          <w:szCs w:val="28"/>
+        </w:rPr>
+      </w:pPr>
+      <w:r>
+        <w:rPr>
+          <w:sz w:val="28"/>
+          <w:szCs w:val="28"/>
+          <w:highlight w:val="lightGray"/>
+        </w:rPr>
+        <w:lastRenderedPageBreak/>
+        <w:t>Git Hub Section</w:t>
+      </w:r>
+    </w:p>
+    <w:p>
+      <w:pPr>
+        <w:tabs>
+          <w:tab w:val="left" w:pos="8268"/>
+        </w:tabs>
+      </w:pPr>
+    </w:p>
+    <w:p>
+      <w:pPr>
+        <w:tabs>
+          <w:tab w:val="left" w:pos="8268"/>
+        </w:tabs>
+      </w:pPr>
+    </w:p>
+    <w:p>
+      <w:pPr>
+        <w:tabs>
+          <w:tab w:val="left" w:pos="8268"/>
+        </w:tabs>
+      </w:pPr>
+    </w:p>
+    <w:p>
+      <w:pPr>
+        <w:tabs>
+          <w:tab w:val="left" w:pos="8268"/>
+        </w:tabs>
+      </w:pPr>
+    </w:p>
+    <w:p>
+      <w:pPr>
+        <w:tabs>
+          <w:tab w:val="left" w:pos="8268"/>
+        </w:tabs>
+      </w:pPr>
+    </w:p>
+    <w:p>
+      <w:pPr>
+        <w:tabs>
+          <w:tab w:val="left" w:pos="8268"/>
+        </w:tabs>
+      </w:pPr>
+    </w:p>
+    <w:p>
+      <w:pPr>
+        <w:tabs>
+          <w:tab w:val="left" w:pos="8268"/>
+        </w:tabs>
+      </w:pPr>
+    </w:p>
+    <w:p>
+      <w:pPr>
+        <w:tabs>
+          <w:tab w:val="left" w:pos="8268"/>
+        </w:tabs>
+      </w:pPr>
+    </w:p>
+    <w:p>
+      <w:pPr>
+        <w:tabs>
+          <w:tab w:val="left" w:pos="8268"/>
+        </w:tabs>
+      </w:pPr>
+    </w:p>
+    <w:p>
+      <w:pPr>
+        <w:tabs>
+          <w:tab w:val="left" w:pos="8268"/>
+        </w:tabs>
+      </w:pPr>
+    </w:p>
+    <w:p>
+      <w:pPr>
+        <w:tabs>
+          <w:tab w:val="left" w:pos="8268"/>
+        </w:tabs>
+      </w:pPr>
+    </w:p>
+    <w:p>
+      <w:pPr>
+        <w:tabs>
+          <w:tab w:val="left" w:pos="8268"/>
+        </w:tabs>
+      </w:pPr>
+    </w:p>
+    <w:p>
+      <w:pPr>
+        <w:tabs>
+          <w:tab w:val="left" w:pos="8268"/>
+        </w:tabs>
+      </w:pPr>
+    </w:p>
+    <w:p>
+      <w:pPr>
+        <w:tabs>
+          <w:tab w:val="left" w:pos="8268"/>
+        </w:tabs>
+      </w:pPr>
+    </w:p>
+    <w:p>
+      <w:pPr>
+        <w:tabs>
+          <w:tab w:val="left" w:pos="8268"/>
+        </w:tabs>
+      </w:pPr>
+    </w:p>
+    <w:p>
+      <w:pPr>
+        <w:tabs>
+          <w:tab w:val="left" w:pos="8268"/>
+        </w:tabs>
+      </w:pPr>
+    </w:p>
+    <w:p>
+      <w:pPr>
+        <w:tabs>
+          <w:tab w:val="left" w:pos="8268"/>
+        </w:tabs>
+      </w:pPr>
+    </w:p>
+    <w:p>
+      <w:pPr>
+        <w:tabs>
+          <w:tab w:val="left" w:pos="8268"/>
+        </w:tabs>
+      </w:pPr>
+    </w:p>
+    <w:p>
+      <w:pPr>
+        <w:tabs>
+          <w:tab w:val="left" w:pos="8268"/>
+        </w:tabs>
+      </w:pPr>
+    </w:p>
+    <w:p>
+      <w:pPr>
+        <w:tabs>
+          <w:tab w:val="left" w:pos="8268"/>
+        </w:tabs>
+      </w:pPr>
+    </w:p>
+    <w:p>
+      <w:pPr>
+        <w:tabs>
+          <w:tab w:val="left" w:pos="8268"/>
+        </w:tabs>
+      </w:pPr>
+    </w:p>
+    <w:p>
+      <w:pPr>
+        <w:tabs>
+          <w:tab w:val="left" w:pos="8268"/>
+        </w:tabs>
+      </w:pPr>
+    </w:p>
+    <w:p>
+      <w:pPr>
+        <w:tabs>
+          <w:tab w:val="left" w:pos="8268"/>
+        </w:tabs>
+      </w:pPr>
+    </w:p>
+    <w:p>
+      <w:pPr>
+        <w:tabs>
+          <w:tab w:val="left" w:pos="8268"/>
+        </w:tabs>
+      </w:pPr>
+    </w:p>
+    <w:p>
+      <w:pPr>
+        <w:tabs>
+          <w:tab w:val="left" w:pos="8268"/>
+        </w:tabs>
+      </w:pPr>
+    </w:p>
+    <w:p>
+      <w:pPr>
+        <w:tabs>
+          <w:tab w:val="left" w:pos="8268"/>
+        </w:tabs>
+      </w:pPr>
+    </w:p>
+    <w:p>
+      <w:pPr>
+        <w:tabs>
+          <w:tab w:val="left" w:pos="8268"/>
+        </w:tabs>
+      </w:pPr>
+    </w:p>
+    <w:p>
+      <w:pPr>
+        <w:tabs>
+          <w:tab w:val="left" w:pos="8268"/>
+        </w:tabs>
+      </w:pPr>
+    </w:p>
+    <w:p>
+      <w:pPr>
+        <w:tabs>
+          <w:tab w:val="left" w:pos="8268"/>
+        </w:tabs>
       </w:pPr>
     </w:p>
     <w:p>

</xml_diff>